<commit_message>
Updates to compliance ads, documentation based on MRAID committee feedback
</commit_message>
<xml_diff>
--- a/compliance/docs/MRAID Test Ad Documentation - Fullpage.docx
+++ b/compliance/docs/MRAID Test Ad Documentation - Fullpage.docx
@@ -1,17 +1,15 @@
 
 <file path=word/document.xml><?xml version="1.0" encoding="utf-8"?>
-<w:document xmlns:ve="http://schemas.openxmlformats.org/markup-compatibility/2006" xmlns:o="urn:schemas-microsoft-com:office:office" xmlns:r="http://schemas.openxmlformats.org/officeDocument/2006/relationships" xmlns:m="http://schemas.openxmlformats.org/officeDocument/2006/math" xmlns:v="urn:schemas-microsoft-com:vml" xmlns:wp="http://schemas.openxmlformats.org/drawingml/2006/wordprocessingDrawing" xmlns:w10="urn:schemas-microsoft-com:office:word" xmlns:w="http://schemas.openxmlformats.org/wordprocessingml/2006/main" xmlns:wne="http://schemas.microsoft.com/office/word/2006/wordml">
+<w:document xmlns:wpc="http://schemas.microsoft.com/office/word/2010/wordprocessingCanvas" xmlns:mo="http://schemas.microsoft.com/office/mac/office/2008/main" xmlns:mc="http://schemas.openxmlformats.org/markup-compatibility/2006" xmlns:mv="urn:schemas-microsoft-com:mac:vml" xmlns:o="urn:schemas-microsoft-com:office:office" xmlns:r="http://schemas.openxmlformats.org/officeDocument/2006/relationships" xmlns:m="http://schemas.openxmlformats.org/officeDocument/2006/math" xmlns:v="urn:schemas-microsoft-com:vml" xmlns:wp14="http://schemas.microsoft.com/office/word/2010/wordprocessingDrawing" xmlns:wp="http://schemas.openxmlformats.org/drawingml/2006/wordprocessingDrawing" xmlns:w10="urn:schemas-microsoft-com:office:word" xmlns:w="http://schemas.openxmlformats.org/wordprocessingml/2006/main" xmlns:w14="http://schemas.microsoft.com/office/word/2010/wordml" xmlns:wpg="http://schemas.microsoft.com/office/word/2010/wordprocessingGroup" xmlns:wpi="http://schemas.microsoft.com/office/word/2010/wordprocessingInk" xmlns:wne="http://schemas.microsoft.com/office/word/2006/wordml" xmlns:wps="http://schemas.microsoft.com/office/word/2010/wordprocessingShape" mc:Ignorable="w14 wp14">
   <w:body>
     <w:p>
       <w:pPr>
         <w:pStyle w:val="Heading1"/>
         <w:spacing w:before="0"/>
       </w:pPr>
-      <w:proofErr w:type="spellStart"/>
       <w:r>
         <w:t>Fullpage</w:t>
       </w:r>
-      <w:proofErr w:type="spellEnd"/>
       <w:r>
         <w:t xml:space="preserve"> </w:t>
       </w:r>
@@ -32,36 +30,15 @@
         <w:t xml:space="preserve">This ad will test that </w:t>
       </w:r>
       <w:r>
-        <w:t xml:space="preserve">a creative built using responsive design methods will fill the container and that the container correctly triggers the viewable states and methods. One timer counts the number of seconds the ad is displayed with </w:t>
-      </w:r>
-      <w:proofErr w:type="spellStart"/>
-      <w:r>
-        <w:t>isViewable</w:t>
-      </w:r>
-      <w:proofErr w:type="spellEnd"/>
-      <w:r>
-        <w:t xml:space="preserve"> true and another timer counts the number of seconds the ad is display with </w:t>
-      </w:r>
-      <w:proofErr w:type="spellStart"/>
-      <w:r>
-        <w:t>isViewable</w:t>
-      </w:r>
-      <w:proofErr w:type="spellEnd"/>
-      <w:r>
-        <w:t xml:space="preserve"> false. It is expected that to test this ad unit, the ad must be able to be scrolled or swiped off screen.</w:t>
+        <w:t>a creative built using responsive design methods will fill the container and that the container correctly triggers the viewable states and methods. One timer counts the number of seconds the ad is displayed with isViewable true and another timer counts the number of seconds the ad is display with isViewable false. It is expected that to test this ad unit, the ad must be able to be scrolled or swiped off screen.</w:t>
       </w:r>
     </w:p>
     <w:p>
       <w:pPr>
         <w:pStyle w:val="Heading2"/>
       </w:pPr>
-      <w:proofErr w:type="gramStart"/>
-      <w:r>
-        <w:t>This Creative Tests</w:t>
-      </w:r>
-      <w:proofErr w:type="gramEnd"/>
-      <w:r>
-        <w:t>:</w:t>
+      <w:r>
+        <w:t>This Creative Tests:</w:t>
       </w:r>
     </w:p>
     <w:p>
@@ -97,11 +74,9 @@
           <w:numId w:val="8"/>
         </w:numPr>
       </w:pPr>
-      <w:proofErr w:type="spellStart"/>
       <w:r>
         <w:t>mraid.addEventListener</w:t>
       </w:r>
-      <w:proofErr w:type="spellEnd"/>
     </w:p>
     <w:p>
       <w:pPr>
@@ -111,14 +86,12 @@
           <w:numId w:val="8"/>
         </w:numPr>
       </w:pPr>
-      <w:proofErr w:type="spellStart"/>
       <w:r>
         <w:t>mraid.</w:t>
       </w:r>
       <w:r>
         <w:t>isViewable</w:t>
       </w:r>
-      <w:proofErr w:type="spellEnd"/>
     </w:p>
     <w:p>
       <w:pPr>
@@ -128,11 +101,9 @@
           <w:numId w:val="8"/>
         </w:numPr>
       </w:pPr>
-      <w:proofErr w:type="spellStart"/>
       <w:r>
         <w:t>mraid.getState</w:t>
       </w:r>
-      <w:proofErr w:type="spellEnd"/>
     </w:p>
     <w:p>
       <w:pPr>
@@ -191,16 +162,11 @@
           <w:numId w:val="8"/>
         </w:numPr>
       </w:pPr>
-      <w:proofErr w:type="spellStart"/>
       <w:r>
         <w:t>viewable</w:t>
       </w:r>
       <w:r>
-        <w:t>Change</w:t>
-      </w:r>
-      <w:proofErr w:type="spellEnd"/>
-      <w:r>
-        <w:t xml:space="preserve"> </w:t>
+        <w:t xml:space="preserve">Change </w:t>
       </w:r>
     </w:p>
     <w:p>
@@ -283,7 +249,7 @@
           <w:noProof/>
         </w:rPr>
         <w:drawing>
-          <wp:inline distT="0" distB="0" distL="0" distR="0">
+          <wp:inline distT="0" distB="0" distL="0" distR="0" wp14:anchorId="0EC10A1A" wp14:editId="1EAD3F32">
             <wp:extent cx="3657600" cy="689000"/>
             <wp:effectExtent l="0" t="0" r="0" b="0"/>
             <wp:docPr id="3" name="Picture 1"/>
@@ -300,10 +266,10 @@
                     </pic:cNvPicPr>
                   </pic:nvPicPr>
                   <pic:blipFill>
-                    <a:blip r:embed="rId7">
+                    <a:blip r:embed="rId8">
                       <a:extLst>
                         <a:ext uri="{28A0092B-C50C-407E-A947-70E740481C1C}">
-                          <a14:useLocalDpi xmlns:a14="http://schemas.microsoft.com/office/drawing/2010/main" xmlns:wps="http://schemas.microsoft.com/office/word/2010/wordprocessingShape" xmlns:wpi="http://schemas.microsoft.com/office/word/2010/wordprocessingInk" xmlns:wpg="http://schemas.microsoft.com/office/word/2010/wordprocessingGroup" xmlns:w14="http://schemas.microsoft.com/office/word/2010/wordml" xmlns:w="http://schemas.openxmlformats.org/wordprocessingml/2006/main" xmlns:w10="urn:schemas-microsoft-com:office:word" xmlns:wp14="http://schemas.microsoft.com/office/word/2010/wordprocessingDrawing" xmlns:v="urn:schemas-microsoft-com:vml" xmlns:o="urn:schemas-microsoft-com:office:office" xmlns:mv="urn:schemas-microsoft-com:mac:vml" xmlns:mc="http://schemas.openxmlformats.org/markup-compatibility/2006" xmlns:mo="http://schemas.microsoft.com/office/mac/office/2008/main" xmlns:wpc="http://schemas.microsoft.com/office/word/2010/wordprocessingCanvas" xmlns="" val="0"/>
+                          <a14:useLocalDpi xmlns:a14="http://schemas.microsoft.com/office/drawing/2010/main" val="0"/>
                         </a:ext>
                       </a:extLst>
                     </a:blip>
@@ -402,41 +368,13 @@
           <w:szCs w:val="20"/>
         </w:rPr>
       </w:pPr>
-      <w:proofErr w:type="spellStart"/>
       <w:r>
         <w:rPr>
           <w:rFonts w:ascii="Courier New" w:hAnsi="Courier New"/>
           <w:sz w:val="20"/>
           <w:szCs w:val="20"/>
         </w:rPr>
-        <w:t>FullPageTester</w:t>
-      </w:r>
-      <w:proofErr w:type="spellEnd"/>
-      <w:r>
-        <w:rPr>
-          <w:rFonts w:ascii="Courier New" w:hAnsi="Courier New"/>
-          <w:sz w:val="20"/>
-          <w:szCs w:val="20"/>
-        </w:rPr>
-        <w:t xml:space="preserve">(2):OK </w:t>
-      </w:r>
-      <w:proofErr w:type="spellStart"/>
-      <w:r>
-        <w:rPr>
-          <w:rFonts w:ascii="Courier New" w:hAnsi="Courier New"/>
-          <w:sz w:val="20"/>
-          <w:szCs w:val="20"/>
-        </w:rPr>
-        <w:t>mraid</w:t>
-      </w:r>
-      <w:proofErr w:type="spellEnd"/>
-      <w:r>
-        <w:rPr>
-          <w:rFonts w:ascii="Courier New" w:hAnsi="Courier New"/>
-          <w:sz w:val="20"/>
-          <w:szCs w:val="20"/>
-        </w:rPr>
-        <w:t xml:space="preserve"> state is ready</w:t>
+        <w:t>FullPageTester(2):OK mraid state is ready</w:t>
       </w:r>
     </w:p>
     <w:p>
@@ -452,41 +390,13 @@
           <w:szCs w:val="20"/>
         </w:rPr>
       </w:pPr>
-      <w:proofErr w:type="spellStart"/>
       <w:r>
         <w:rPr>
           <w:rFonts w:ascii="Courier New" w:hAnsi="Courier New"/>
           <w:sz w:val="20"/>
           <w:szCs w:val="20"/>
         </w:rPr>
-        <w:t>FullPageTester</w:t>
-      </w:r>
-      <w:proofErr w:type="spellEnd"/>
-      <w:r>
-        <w:rPr>
-          <w:rFonts w:ascii="Courier New" w:hAnsi="Courier New"/>
-          <w:sz w:val="20"/>
-          <w:szCs w:val="20"/>
-        </w:rPr>
-        <w:t xml:space="preserve">(2):OK </w:t>
-      </w:r>
-      <w:proofErr w:type="spellStart"/>
-      <w:r>
-        <w:rPr>
-          <w:rFonts w:ascii="Courier New" w:hAnsi="Courier New"/>
-          <w:sz w:val="20"/>
-          <w:szCs w:val="20"/>
-        </w:rPr>
-        <w:t>mraid.addEventListener</w:t>
-      </w:r>
-      <w:proofErr w:type="spellEnd"/>
-      <w:r>
-        <w:rPr>
-          <w:rFonts w:ascii="Courier New" w:hAnsi="Courier New"/>
-          <w:sz w:val="20"/>
-          <w:szCs w:val="20"/>
-        </w:rPr>
-        <w:t>(</w:t>
+        <w:t>FullPageTester(2):OK mraid.addEventListener(</w:t>
       </w:r>
       <w:r>
         <w:rPr>
@@ -518,68 +428,38 @@
           <w:szCs w:val="20"/>
         </w:rPr>
       </w:pPr>
-      <w:proofErr w:type="spellStart"/>
       <w:r>
         <w:rPr>
           <w:rFonts w:ascii="Courier New" w:hAnsi="Courier New"/>
           <w:sz w:val="20"/>
           <w:szCs w:val="20"/>
         </w:rPr>
-        <w:t>FullPageTester</w:t>
-      </w:r>
-      <w:proofErr w:type="spellEnd"/>
+        <w:t>FullPageTester(2):OK mraid.addEventListener(</w:t>
+      </w:r>
       <w:r>
         <w:rPr>
           <w:rFonts w:ascii="Courier New" w:hAnsi="Courier New"/>
           <w:sz w:val="20"/>
           <w:szCs w:val="20"/>
         </w:rPr>
-        <w:t xml:space="preserve">(2):OK </w:t>
-      </w:r>
-      <w:proofErr w:type="spellStart"/>
+        <w:t>viewableChange</w:t>
+      </w:r>
       <w:r>
         <w:rPr>
           <w:rFonts w:ascii="Courier New" w:hAnsi="Courier New"/>
           <w:sz w:val="20"/>
           <w:szCs w:val="20"/>
         </w:rPr>
-        <w:t>mraid.addEventListener</w:t>
-      </w:r>
-      <w:proofErr w:type="spellEnd"/>
-      <w:r>
+        <w:t>)</w:t>
+      </w:r>
+    </w:p>
+    <w:p>
+      <w:pPr>
         <w:rPr>
           <w:rFonts w:ascii="Courier New" w:hAnsi="Courier New"/>
           <w:sz w:val="20"/>
           <w:szCs w:val="20"/>
         </w:rPr>
-        <w:t>(</w:t>
-      </w:r>
-      <w:proofErr w:type="spellStart"/>
-      <w:r>
-        <w:rPr>
-          <w:rFonts w:ascii="Courier New" w:hAnsi="Courier New"/>
-          <w:sz w:val="20"/>
-          <w:szCs w:val="20"/>
-        </w:rPr>
-        <w:t>viewableChange</w:t>
-      </w:r>
-      <w:proofErr w:type="spellEnd"/>
-      <w:r>
-        <w:rPr>
-          <w:rFonts w:ascii="Courier New" w:hAnsi="Courier New"/>
-          <w:sz w:val="20"/>
-          <w:szCs w:val="20"/>
-        </w:rPr>
-        <w:t>)</w:t>
-      </w:r>
-    </w:p>
-    <w:p>
-      <w:pPr>
-        <w:rPr>
-          <w:rFonts w:ascii="Courier New" w:hAnsi="Courier New"/>
-          <w:sz w:val="20"/>
-          <w:szCs w:val="20"/>
-        </w:rPr>
       </w:pPr>
     </w:p>
     <w:p>
@@ -626,19 +506,11 @@
         </w:rPr>
         <w:t>“</w:t>
       </w:r>
-      <w:proofErr w:type="gramStart"/>
       <w:r>
         <w:rPr>
           <w:i/>
         </w:rPr>
-        <w:t>it</w:t>
-      </w:r>
-      <w:proofErr w:type="gramEnd"/>
-      <w:r>
-        <w:rPr>
-          <w:i/>
-        </w:rPr>
-        <w:t xml:space="preserve"> is possible that the container is loaded off-screen as part of an application’s buffer to help provide a smooth user experience</w:t>
+        <w:t>it is possible that the container is loaded off-screen as part of an application’s buffer to help provide a smooth user experience</w:t>
       </w:r>
       <w:r>
         <w:rPr>
@@ -720,41 +592,13 @@
           <w:szCs w:val="20"/>
         </w:rPr>
       </w:pPr>
-      <w:proofErr w:type="spellStart"/>
       <w:r>
         <w:rPr>
           <w:rFonts w:ascii="Courier New" w:hAnsi="Courier New"/>
           <w:sz w:val="20"/>
           <w:szCs w:val="20"/>
         </w:rPr>
-        <w:t>FullPageTester</w:t>
-      </w:r>
-      <w:proofErr w:type="spellEnd"/>
-      <w:r>
-        <w:rPr>
-          <w:rFonts w:ascii="Courier New" w:hAnsi="Courier New"/>
-          <w:sz w:val="20"/>
-          <w:szCs w:val="20"/>
-        </w:rPr>
-        <w:t xml:space="preserve">(2):OK </w:t>
-      </w:r>
-      <w:proofErr w:type="spellStart"/>
-      <w:r>
-        <w:rPr>
-          <w:rFonts w:ascii="Courier New" w:hAnsi="Courier New"/>
-          <w:sz w:val="20"/>
-          <w:szCs w:val="20"/>
-        </w:rPr>
-        <w:t>mraid.isViewable</w:t>
-      </w:r>
-      <w:proofErr w:type="spellEnd"/>
-      <w:r>
-        <w:rPr>
-          <w:rFonts w:ascii="Courier New" w:hAnsi="Courier New"/>
-          <w:sz w:val="20"/>
-          <w:szCs w:val="20"/>
-        </w:rPr>
-        <w:t>()</w:t>
+        <w:t>FullPageTester(2):OK mraid.isViewable()</w:t>
       </w:r>
     </w:p>
     <w:p>
@@ -770,41 +614,13 @@
           <w:szCs w:val="20"/>
         </w:rPr>
       </w:pPr>
-      <w:proofErr w:type="spellStart"/>
       <w:r>
         <w:rPr>
           <w:rFonts w:ascii="Courier New" w:hAnsi="Courier New"/>
           <w:sz w:val="20"/>
           <w:szCs w:val="20"/>
         </w:rPr>
-        <w:t>FullPageTester</w:t>
-      </w:r>
-      <w:proofErr w:type="spellEnd"/>
-      <w:r>
-        <w:rPr>
-          <w:rFonts w:ascii="Courier New" w:hAnsi="Courier New"/>
-          <w:sz w:val="20"/>
-          <w:szCs w:val="20"/>
-        </w:rPr>
-        <w:t>(2):OK viewable changed to: false (</w:t>
-      </w:r>
-      <w:proofErr w:type="spellStart"/>
-      <w:r>
-        <w:rPr>
-          <w:rFonts w:ascii="Courier New" w:hAnsi="Courier New"/>
-          <w:sz w:val="20"/>
-          <w:szCs w:val="20"/>
-        </w:rPr>
-        <w:t>boolean</w:t>
-      </w:r>
-      <w:proofErr w:type="spellEnd"/>
-      <w:r>
-        <w:rPr>
-          <w:rFonts w:ascii="Courier New" w:hAnsi="Courier New"/>
-          <w:sz w:val="20"/>
-          <w:szCs w:val="20"/>
-        </w:rPr>
-        <w:t>)</w:t>
+        <w:t>FullPageTester(2):OK viewable changed to: false (boolean)</w:t>
       </w:r>
     </w:p>
     <w:p>
@@ -844,23 +660,21 @@
           <w:szCs w:val="20"/>
         </w:rPr>
       </w:pPr>
-      <w:proofErr w:type="spellStart"/>
       <w:r>
         <w:rPr>
           <w:rFonts w:ascii="Courier New" w:hAnsi="Courier New"/>
           <w:sz w:val="20"/>
           <w:szCs w:val="20"/>
         </w:rPr>
-        <w:t>FullPageTester</w:t>
-      </w:r>
-      <w:proofErr w:type="spellEnd"/>
+        <w:t xml:space="preserve">FullPageTester(2):OK viewable changed to: </w:t>
+      </w:r>
       <w:r>
         <w:rPr>
           <w:rFonts w:ascii="Courier New" w:hAnsi="Courier New"/>
           <w:sz w:val="20"/>
           <w:szCs w:val="20"/>
         </w:rPr>
-        <w:t xml:space="preserve">(2):OK viewable changed to: </w:t>
+        <w:t>true</w:t>
       </w:r>
       <w:r>
         <w:rPr>
@@ -868,33 +682,7 @@
           <w:sz w:val="20"/>
           <w:szCs w:val="20"/>
         </w:rPr>
-        <w:t>true</w:t>
-      </w:r>
-      <w:r>
-        <w:rPr>
-          <w:rFonts w:ascii="Courier New" w:hAnsi="Courier New"/>
-          <w:sz w:val="20"/>
-          <w:szCs w:val="20"/>
-        </w:rPr>
-        <w:t xml:space="preserve"> (</w:t>
-      </w:r>
-      <w:proofErr w:type="spellStart"/>
-      <w:r>
-        <w:rPr>
-          <w:rFonts w:ascii="Courier New" w:hAnsi="Courier New"/>
-          <w:sz w:val="20"/>
-          <w:szCs w:val="20"/>
-        </w:rPr>
-        <w:t>boolean</w:t>
-      </w:r>
-      <w:proofErr w:type="spellEnd"/>
-      <w:r>
-        <w:rPr>
-          <w:rFonts w:ascii="Courier New" w:hAnsi="Courier New"/>
-          <w:sz w:val="20"/>
-          <w:szCs w:val="20"/>
-        </w:rPr>
-        <w:t>)</w:t>
+        <w:t xml:space="preserve"> (boolean)</w:t>
       </w:r>
     </w:p>
     <w:p/>
@@ -932,21 +720,7 @@
         <w:rPr>
           <w:b/>
         </w:rPr>
-        <w:t xml:space="preserve">User interaction moves the ad unit so it is entirely out of view, </w:t>
-      </w:r>
-      <w:proofErr w:type="gramStart"/>
-      <w:r>
-        <w:rPr>
-          <w:b/>
-        </w:rPr>
-        <w:t>then</w:t>
-      </w:r>
-      <w:proofErr w:type="gramEnd"/>
-      <w:r>
-        <w:rPr>
-          <w:b/>
-        </w:rPr>
-        <w:t xml:space="preserve"> moves it back entirely in view.</w:t>
+        <w:t>User interaction moves the ad unit so it is entirely out of view, then moves it back entirely in view.</w:t>
       </w:r>
     </w:p>
     <w:p>
@@ -1084,41 +858,13 @@
           <w:szCs w:val="20"/>
         </w:rPr>
       </w:pPr>
-      <w:proofErr w:type="spellStart"/>
       <w:r>
         <w:rPr>
           <w:rFonts w:ascii="Courier New" w:hAnsi="Courier New"/>
           <w:sz w:val="20"/>
           <w:szCs w:val="20"/>
         </w:rPr>
-        <w:t>FullPageTester</w:t>
-      </w:r>
-      <w:proofErr w:type="spellEnd"/>
-      <w:r>
-        <w:rPr>
-          <w:rFonts w:ascii="Courier New" w:hAnsi="Courier New"/>
-          <w:sz w:val="20"/>
-          <w:szCs w:val="20"/>
-        </w:rPr>
-        <w:t>(2):OK viewable changed to: false (</w:t>
-      </w:r>
-      <w:proofErr w:type="spellStart"/>
-      <w:r>
-        <w:rPr>
-          <w:rFonts w:ascii="Courier New" w:hAnsi="Courier New"/>
-          <w:sz w:val="20"/>
-          <w:szCs w:val="20"/>
-        </w:rPr>
-        <w:t>boolean</w:t>
-      </w:r>
-      <w:proofErr w:type="spellEnd"/>
-      <w:r>
-        <w:rPr>
-          <w:rFonts w:ascii="Courier New" w:hAnsi="Courier New"/>
-          <w:sz w:val="20"/>
-          <w:szCs w:val="20"/>
-        </w:rPr>
-        <w:t>)</w:t>
+        <w:t>FullPageTester(2):OK viewable changed to: false (boolean)</w:t>
       </w:r>
     </w:p>
     <w:p>
@@ -1158,23 +904,21 @@
           <w:szCs w:val="20"/>
         </w:rPr>
       </w:pPr>
-      <w:proofErr w:type="spellStart"/>
       <w:r>
         <w:rPr>
           <w:rFonts w:ascii="Courier New" w:hAnsi="Courier New"/>
           <w:sz w:val="20"/>
           <w:szCs w:val="20"/>
         </w:rPr>
-        <w:t>FullPageTester</w:t>
-      </w:r>
-      <w:proofErr w:type="spellEnd"/>
+        <w:t xml:space="preserve">FullPageTester(2):OK viewable changed to: </w:t>
+      </w:r>
       <w:r>
         <w:rPr>
           <w:rFonts w:ascii="Courier New" w:hAnsi="Courier New"/>
           <w:sz w:val="20"/>
           <w:szCs w:val="20"/>
         </w:rPr>
-        <w:t xml:space="preserve">(2):OK viewable changed to: </w:t>
+        <w:t>true</w:t>
       </w:r>
       <w:r>
         <w:rPr>
@@ -1182,33 +926,7 @@
           <w:sz w:val="20"/>
           <w:szCs w:val="20"/>
         </w:rPr>
-        <w:t>true</w:t>
-      </w:r>
-      <w:r>
-        <w:rPr>
-          <w:rFonts w:ascii="Courier New" w:hAnsi="Courier New"/>
-          <w:sz w:val="20"/>
-          <w:szCs w:val="20"/>
-        </w:rPr>
-        <w:t xml:space="preserve"> (</w:t>
-      </w:r>
-      <w:proofErr w:type="spellStart"/>
-      <w:r>
-        <w:rPr>
-          <w:rFonts w:ascii="Courier New" w:hAnsi="Courier New"/>
-          <w:sz w:val="20"/>
-          <w:szCs w:val="20"/>
-        </w:rPr>
-        <w:t>boolean</w:t>
-      </w:r>
-      <w:proofErr w:type="spellEnd"/>
-      <w:r>
-        <w:rPr>
-          <w:rFonts w:ascii="Courier New" w:hAnsi="Courier New"/>
-          <w:sz w:val="20"/>
-          <w:szCs w:val="20"/>
-        </w:rPr>
-        <w:t>)</w:t>
+        <w:t xml:space="preserve"> (boolean)</w:t>
       </w:r>
     </w:p>
     <w:p/>
@@ -1284,21 +1002,7 @@
         <w:rPr>
           <w:i/>
         </w:rPr>
-        <w:t xml:space="preserve">The </w:t>
-      </w:r>
-      <w:proofErr w:type="spellStart"/>
-      <w:r>
-        <w:rPr>
-          <w:i/>
-        </w:rPr>
-        <w:t>isViewable</w:t>
-      </w:r>
-      <w:proofErr w:type="spellEnd"/>
-      <w:r>
-        <w:rPr>
-          <w:i/>
-        </w:rPr>
-        <w:t xml:space="preserve"> method returns whether the ad container is currently on or off the screen</w:t>
+        <w:t>The isViewable method returns whether the ad container is currently on or off the screen</w:t>
       </w:r>
       <w:r>
         <w:rPr>
@@ -1368,41 +1072,13 @@
           <w:szCs w:val="20"/>
         </w:rPr>
       </w:pPr>
-      <w:proofErr w:type="spellStart"/>
       <w:r>
         <w:rPr>
           <w:rFonts w:ascii="Courier New" w:hAnsi="Courier New"/>
           <w:sz w:val="20"/>
           <w:szCs w:val="20"/>
         </w:rPr>
-        <w:t>FullPageTester</w:t>
-      </w:r>
-      <w:proofErr w:type="spellEnd"/>
-      <w:r>
-        <w:rPr>
-          <w:rFonts w:ascii="Courier New" w:hAnsi="Courier New"/>
-          <w:sz w:val="20"/>
-          <w:szCs w:val="20"/>
-        </w:rPr>
-        <w:t xml:space="preserve">(2):OK </w:t>
-      </w:r>
-      <w:proofErr w:type="spellStart"/>
-      <w:r>
-        <w:rPr>
-          <w:rFonts w:ascii="Courier New" w:hAnsi="Courier New"/>
-          <w:sz w:val="20"/>
-          <w:szCs w:val="20"/>
-        </w:rPr>
-        <w:t>mraid.isViewable</w:t>
-      </w:r>
-      <w:proofErr w:type="spellEnd"/>
-      <w:r>
-        <w:rPr>
-          <w:rFonts w:ascii="Courier New" w:hAnsi="Courier New"/>
-          <w:sz w:val="20"/>
-          <w:szCs w:val="20"/>
-        </w:rPr>
-        <w:t>()</w:t>
+        <w:t>FullPageTester(2):OK mraid.isViewable()</w:t>
       </w:r>
     </w:p>
     <w:p>
@@ -1418,23 +1094,21 @@
           <w:szCs w:val="20"/>
         </w:rPr>
       </w:pPr>
-      <w:proofErr w:type="spellStart"/>
       <w:r>
         <w:rPr>
           <w:rFonts w:ascii="Courier New" w:hAnsi="Courier New"/>
           <w:sz w:val="20"/>
           <w:szCs w:val="20"/>
         </w:rPr>
-        <w:t>FullPageTester</w:t>
-      </w:r>
-      <w:proofErr w:type="spellEnd"/>
+        <w:t xml:space="preserve">FullPageTester(2):OK viewable changed to: </w:t>
+      </w:r>
       <w:r>
         <w:rPr>
           <w:rFonts w:ascii="Courier New" w:hAnsi="Courier New"/>
           <w:sz w:val="20"/>
           <w:szCs w:val="20"/>
         </w:rPr>
-        <w:t xml:space="preserve">(2):OK viewable changed to: </w:t>
+        <w:t>true</w:t>
       </w:r>
       <w:r>
         <w:rPr>
@@ -1442,33 +1116,7 @@
           <w:sz w:val="20"/>
           <w:szCs w:val="20"/>
         </w:rPr>
-        <w:t>true</w:t>
-      </w:r>
-      <w:r>
-        <w:rPr>
-          <w:rFonts w:ascii="Courier New" w:hAnsi="Courier New"/>
-          <w:sz w:val="20"/>
-          <w:szCs w:val="20"/>
-        </w:rPr>
-        <w:t xml:space="preserve"> (</w:t>
-      </w:r>
-      <w:proofErr w:type="spellStart"/>
-      <w:r>
-        <w:rPr>
-          <w:rFonts w:ascii="Courier New" w:hAnsi="Courier New"/>
-          <w:sz w:val="20"/>
-          <w:szCs w:val="20"/>
-        </w:rPr>
-        <w:t>boolean</w:t>
-      </w:r>
-      <w:proofErr w:type="spellEnd"/>
-      <w:r>
-        <w:rPr>
-          <w:rFonts w:ascii="Courier New" w:hAnsi="Courier New"/>
-          <w:sz w:val="20"/>
-          <w:szCs w:val="20"/>
-        </w:rPr>
-        <w:t>)</w:t>
+        <w:t xml:space="preserve"> (boolean)</w:t>
       </w:r>
     </w:p>
     <w:p/>
@@ -1596,7 +1244,6 @@
           <w:szCs w:val="20"/>
         </w:rPr>
       </w:pPr>
-      <w:proofErr w:type="spellStart"/>
       <w:r>
         <w:rPr>
           <w:rFonts w:ascii="Courier New" w:eastAsia="Times New Roman" w:hAnsi="Courier New" w:cs="Courier New"/>
@@ -1605,7 +1252,6 @@
         </w:rPr>
         <w:t>FullPageTester</w:t>
       </w:r>
-      <w:proofErr w:type="spellEnd"/>
       <w:r>
         <w:rPr>
           <w:rFonts w:ascii="Courier New" w:eastAsia="Times New Roman" w:hAnsi="Courier New" w:cs="Courier New"/>
@@ -1614,23 +1260,13 @@
         </w:rPr>
         <w:t xml:space="preserve">(3):ERR </w:t>
       </w:r>
-      <w:proofErr w:type="spellStart"/>
       <w:r>
         <w:rPr>
           <w:rFonts w:ascii="Courier New" w:eastAsia="Times New Roman" w:hAnsi="Courier New" w:cs="Courier New"/>
           <w:sz w:val="20"/>
           <w:szCs w:val="20"/>
         </w:rPr>
-        <w:t>mraid</w:t>
-      </w:r>
-      <w:proofErr w:type="spellEnd"/>
-      <w:r>
-        <w:rPr>
-          <w:rFonts w:ascii="Courier New" w:eastAsia="Times New Roman" w:hAnsi="Courier New" w:cs="Courier New"/>
-          <w:sz w:val="20"/>
-          <w:szCs w:val="20"/>
-        </w:rPr>
-        <w:t xml:space="preserve"> error caught</w:t>
+        <w:t>mraid error caught</w:t>
       </w:r>
     </w:p>
     <w:p>
@@ -1647,49 +1283,21 @@
           <w:szCs w:val="20"/>
         </w:rPr>
       </w:pPr>
-      <w:proofErr w:type="spellStart"/>
       <w:r>
         <w:rPr>
           <w:rFonts w:ascii="Courier New" w:eastAsia="Times New Roman" w:hAnsi="Courier New" w:cs="Courier New"/>
           <w:sz w:val="20"/>
           <w:szCs w:val="20"/>
         </w:rPr>
-        <w:t>ResizeErrTester</w:t>
-      </w:r>
-      <w:proofErr w:type="spellEnd"/>
+        <w:t>ResizeErrTester(3):</w:t>
+      </w:r>
       <w:r>
         <w:rPr>
           <w:rFonts w:ascii="Courier New" w:eastAsia="Times New Roman" w:hAnsi="Courier New" w:cs="Courier New"/>
           <w:sz w:val="20"/>
           <w:szCs w:val="20"/>
         </w:rPr>
-        <w:t>(3):</w:t>
-      </w:r>
-      <w:r>
-        <w:rPr>
-          <w:rFonts w:ascii="Courier New" w:eastAsia="Times New Roman" w:hAnsi="Courier New" w:cs="Courier New"/>
-          <w:sz w:val="20"/>
-          <w:szCs w:val="20"/>
-        </w:rPr>
-        <w:t xml:space="preserve">ERR </w:t>
-      </w:r>
-      <w:proofErr w:type="spellStart"/>
-      <w:r>
-        <w:rPr>
-          <w:rFonts w:ascii="Courier New" w:eastAsia="Times New Roman" w:hAnsi="Courier New" w:cs="Courier New"/>
-          <w:sz w:val="20"/>
-          <w:szCs w:val="20"/>
-        </w:rPr>
-        <w:t>mraid</w:t>
-      </w:r>
-      <w:proofErr w:type="spellEnd"/>
-      <w:r>
-        <w:rPr>
-          <w:rFonts w:ascii="Courier New" w:eastAsia="Times New Roman" w:hAnsi="Courier New" w:cs="Courier New"/>
-          <w:sz w:val="20"/>
-          <w:szCs w:val="20"/>
-        </w:rPr>
-        <w:t xml:space="preserve"> state is not recognized - tests cannot continue</w:t>
+        <w:t>ERR mraid state is not recognized - tests cannot continue</w:t>
       </w:r>
     </w:p>
     <w:p>
@@ -1706,34 +1314,22 @@
           <w:szCs w:val="20"/>
         </w:rPr>
       </w:pPr>
-      <w:proofErr w:type="spellStart"/>
       <w:r>
         <w:rPr>
           <w:rFonts w:ascii="Courier New" w:eastAsia="Times New Roman" w:hAnsi="Courier New" w:cs="Courier New"/>
           <w:sz w:val="20"/>
           <w:szCs w:val="20"/>
         </w:rPr>
-        <w:t>ResizeErrTester</w:t>
-      </w:r>
-      <w:proofErr w:type="spellEnd"/>
+        <w:t xml:space="preserve">ResizeErrTester(3):ERR calling </w:t>
+      </w:r>
       <w:r>
         <w:rPr>
           <w:rFonts w:ascii="Courier New" w:eastAsia="Times New Roman" w:hAnsi="Courier New" w:cs="Courier New"/>
           <w:sz w:val="20"/>
           <w:szCs w:val="20"/>
         </w:rPr>
-        <w:t xml:space="preserve">(3):ERR calling </w:t>
-      </w:r>
-      <w:proofErr w:type="spellStart"/>
-      <w:r>
-        <w:rPr>
-          <w:rFonts w:ascii="Courier New" w:eastAsia="Times New Roman" w:hAnsi="Courier New" w:cs="Courier New"/>
-          <w:sz w:val="20"/>
-          <w:szCs w:val="20"/>
-        </w:rPr>
         <w:t>getState</w:t>
       </w:r>
-      <w:proofErr w:type="spellEnd"/>
     </w:p>
     <w:p>
       <w:pPr>
@@ -1749,42 +1345,22 @@
           <w:szCs w:val="20"/>
         </w:rPr>
       </w:pPr>
-      <w:proofErr w:type="spellStart"/>
       <w:r>
         <w:rPr>
           <w:rFonts w:ascii="Courier New" w:eastAsia="Times New Roman" w:hAnsi="Courier New" w:cs="Courier New"/>
           <w:sz w:val="20"/>
           <w:szCs w:val="20"/>
         </w:rPr>
-        <w:t>ResizeErrTester</w:t>
-      </w:r>
-      <w:proofErr w:type="spellEnd"/>
+        <w:t xml:space="preserve">ResizeErrTester(3):ERR </w:t>
+      </w:r>
       <w:r>
         <w:rPr>
           <w:rFonts w:ascii="Courier New" w:eastAsia="Times New Roman" w:hAnsi="Courier New" w:cs="Courier New"/>
           <w:sz w:val="20"/>
           <w:szCs w:val="20"/>
         </w:rPr>
-        <w:t xml:space="preserve">(3):ERR </w:t>
-      </w:r>
-      <w:r>
-        <w:rPr>
-          <w:rFonts w:ascii="Courier New" w:eastAsia="Times New Roman" w:hAnsi="Courier New" w:cs="Courier New"/>
-          <w:sz w:val="20"/>
-          <w:szCs w:val="20"/>
-        </w:rPr>
-        <w:t xml:space="preserve">calling </w:t>
-      </w:r>
-      <w:proofErr w:type="spellStart"/>
-      <w:r>
-        <w:rPr>
-          <w:rFonts w:ascii="Courier New" w:eastAsia="Times New Roman" w:hAnsi="Courier New" w:cs="Courier New"/>
-          <w:sz w:val="20"/>
-          <w:szCs w:val="20"/>
-        </w:rPr>
-        <w:t>addEventListener</w:t>
-      </w:r>
-      <w:proofErr w:type="spellEnd"/>
+        <w:t>calling addEventListener</w:t>
+      </w:r>
     </w:p>
     <w:p>
       <w:pPr>
@@ -1800,23 +1376,21 @@
           <w:szCs w:val="20"/>
         </w:rPr>
       </w:pPr>
-      <w:proofErr w:type="spellStart"/>
       <w:r>
         <w:rPr>
           <w:rFonts w:ascii="Courier New" w:eastAsia="Times New Roman" w:hAnsi="Courier New" w:cs="Courier New"/>
           <w:sz w:val="20"/>
           <w:szCs w:val="20"/>
         </w:rPr>
-        <w:t>ResizeErrTester</w:t>
-      </w:r>
-      <w:proofErr w:type="spellEnd"/>
+        <w:t>ResizeErrTester(2):</w:t>
+      </w:r>
       <w:r>
         <w:rPr>
           <w:rFonts w:ascii="Courier New" w:eastAsia="Times New Roman" w:hAnsi="Courier New" w:cs="Courier New"/>
           <w:sz w:val="20"/>
           <w:szCs w:val="20"/>
         </w:rPr>
-        <w:t>(2):</w:t>
+        <w:t xml:space="preserve">ERR </w:t>
       </w:r>
       <w:r>
         <w:rPr>
@@ -1824,7 +1398,7 @@
           <w:sz w:val="20"/>
           <w:szCs w:val="20"/>
         </w:rPr>
-        <w:t xml:space="preserve">ERR </w:t>
+        <w:t>calling</w:t>
       </w:r>
       <w:r>
         <w:rPr>
@@ -1832,7 +1406,7 @@
           <w:sz w:val="20"/>
           <w:szCs w:val="20"/>
         </w:rPr>
-        <w:t>calling</w:t>
+        <w:t xml:space="preserve"> </w:t>
       </w:r>
       <w:r>
         <w:rPr>
@@ -1840,18 +1414,8 @@
           <w:sz w:val="20"/>
           <w:szCs w:val="20"/>
         </w:rPr>
-        <w:t xml:space="preserve"> </w:t>
-      </w:r>
-      <w:proofErr w:type="spellStart"/>
-      <w:r>
-        <w:rPr>
-          <w:rFonts w:ascii="Courier New" w:eastAsia="Times New Roman" w:hAnsi="Courier New" w:cs="Courier New"/>
-          <w:sz w:val="20"/>
-          <w:szCs w:val="20"/>
-        </w:rPr>
         <w:t>isViewable</w:t>
       </w:r>
-      <w:proofErr w:type="spellEnd"/>
     </w:p>
     <w:p>
       <w:pPr>
@@ -1910,15 +1474,7 @@
         <w:t xml:space="preserve">put from JavaScript, </w:t>
       </w:r>
       <w:r>
-        <w:t>you can change the value of variable “</w:t>
-      </w:r>
-      <w:proofErr w:type="spellStart"/>
-      <w:r>
-        <w:t>useAlert</w:t>
-      </w:r>
-      <w:proofErr w:type="spellEnd"/>
-      <w:r>
-        <w:t>” to mirror all</w:t>
+        <w:t>you can change the value of variable “useAlert” to mirror all</w:t>
       </w:r>
       <w:r>
         <w:t xml:space="preserve"> logging to pop-up alert boxes.</w:t>
@@ -1934,11 +1490,9 @@
       <w:r>
         <w:t>so be adjusted to see more info for troubleshooting; use the variable “</w:t>
       </w:r>
-      <w:proofErr w:type="spellStart"/>
       <w:r>
         <w:t>logLevel</w:t>
       </w:r>
-      <w:proofErr w:type="spellEnd"/>
       <w:r>
         <w:t>”.</w:t>
       </w:r>
@@ -1964,16 +1518,22 @@
       <w:r>
         <w:t xml:space="preserve">he </w:t>
       </w:r>
-      <w:proofErr w:type="spellStart"/>
-      <w:r>
-        <w:t>WebTester</w:t>
-      </w:r>
-      <w:proofErr w:type="spellEnd"/>
-      <w:r>
-        <w:t xml:space="preserve"> at http://</w:t>
-      </w:r>
-      <w:r>
-        <w:t>mraid.webtester.org</w:t>
+      <w:r>
+        <w:t>WebTester at http://</w:t>
+      </w:r>
+      <w:r>
+        <w:t>webtester</w:t>
+      </w:r>
+      <w:r>
+        <w:t>.</w:t>
+      </w:r>
+      <w:r>
+        <w:t>mraid</w:t>
+      </w:r>
+      <w:bookmarkStart w:id="0" w:name="_GoBack"/>
+      <w:bookmarkEnd w:id="0"/>
+      <w:r>
+        <w:t>.org</w:t>
       </w:r>
       <w:r>
         <w:t>/</w:t>
@@ -1992,17 +1552,9 @@
     </w:p>
     <w:p>
       <w:r>
-        <w:t xml:space="preserve">The IAB is grateful for the assistance of Nathan Carver of Crisp Media who created this IAB MRAID Test </w:t>
-      </w:r>
-      <w:proofErr w:type="spellStart"/>
-      <w:r>
-        <w:t>ad.</w:t>
-      </w:r>
-      <w:proofErr w:type="spellEnd"/>
-      <w:r>
-        <w:t xml:space="preserve"> Please direct any questions about the creative or the associated documentation to the IAB at </w:t>
-      </w:r>
-      <w:hyperlink r:id="rId8" w:history="1">
+        <w:t xml:space="preserve">The IAB is grateful for the assistance of Nathan Carver of Crisp Media who created this IAB MRAID Test ad. Please direct any questions about the creative or the associated documentation to the IAB at </w:t>
+      </w:r>
+      <w:hyperlink r:id="rId9" w:history="1">
         <w:r>
           <w:rPr>
             <w:rStyle w:val="Hyperlink"/>
@@ -2014,13 +1566,10 @@
         <w:t>.</w:t>
       </w:r>
     </w:p>
-    <w:p>
-      <w:bookmarkStart w:id="0" w:name="_GoBack"/>
-      <w:bookmarkEnd w:id="0"/>
-    </w:p>
+    <w:p/>
     <w:sectPr>
-      <w:headerReference w:type="default" r:id="rId9"/>
-      <w:footerReference w:type="default" r:id="rId10"/>
+      <w:headerReference w:type="default" r:id="rId10"/>
+      <w:footerReference w:type="default" r:id="rId11"/>
       <w:pgSz w:w="12240" w:h="15840"/>
       <w:pgMar w:top="1890" w:right="1440" w:bottom="1440" w:left="1440" w:header="720" w:footer="720" w:gutter="0"/>
       <w:cols w:space="720"/>
@@ -2031,7 +1580,7 @@
 </file>
 
 <file path=word/endnotes.xml><?xml version="1.0" encoding="utf-8"?>
-<w:endnotes xmlns:ve="http://schemas.openxmlformats.org/markup-compatibility/2006" xmlns:o="urn:schemas-microsoft-com:office:office" xmlns:r="http://schemas.openxmlformats.org/officeDocument/2006/relationships" xmlns:m="http://schemas.openxmlformats.org/officeDocument/2006/math" xmlns:v="urn:schemas-microsoft-com:vml" xmlns:wp="http://schemas.openxmlformats.org/drawingml/2006/wordprocessingDrawing" xmlns:w10="urn:schemas-microsoft-com:office:word" xmlns:w="http://schemas.openxmlformats.org/wordprocessingml/2006/main" xmlns:wne="http://schemas.microsoft.com/office/word/2006/wordml">
+<w:endnotes xmlns:wpc="http://schemas.microsoft.com/office/word/2010/wordprocessingCanvas" xmlns:mo="http://schemas.microsoft.com/office/mac/office/2008/main" xmlns:mc="http://schemas.openxmlformats.org/markup-compatibility/2006" xmlns:mv="urn:schemas-microsoft-com:mac:vml" xmlns:o="urn:schemas-microsoft-com:office:office" xmlns:r="http://schemas.openxmlformats.org/officeDocument/2006/relationships" xmlns:m="http://schemas.openxmlformats.org/officeDocument/2006/math" xmlns:v="urn:schemas-microsoft-com:vml" xmlns:wp14="http://schemas.microsoft.com/office/word/2010/wordprocessingDrawing" xmlns:wp="http://schemas.openxmlformats.org/drawingml/2006/wordprocessingDrawing" xmlns:w10="urn:schemas-microsoft-com:office:word" xmlns:w="http://schemas.openxmlformats.org/wordprocessingml/2006/main" xmlns:w14="http://schemas.microsoft.com/office/word/2010/wordml" xmlns:wpg="http://schemas.microsoft.com/office/word/2010/wordprocessingGroup" xmlns:wpi="http://schemas.microsoft.com/office/word/2010/wordprocessingInk" xmlns:wne="http://schemas.microsoft.com/office/word/2006/wordml" xmlns:wps="http://schemas.microsoft.com/office/word/2010/wordprocessingShape" mc:Ignorable="w14 wp14">
   <w:endnote w:type="separator" w:id="-1">
     <w:p>
       <w:pPr>
@@ -2056,7 +1605,7 @@
 </file>
 
 <file path=word/footer1.xml><?xml version="1.0" encoding="utf-8"?>
-<w:ftr xmlns:ve="http://schemas.openxmlformats.org/markup-compatibility/2006" xmlns:o="urn:schemas-microsoft-com:office:office" xmlns:r="http://schemas.openxmlformats.org/officeDocument/2006/relationships" xmlns:m="http://schemas.openxmlformats.org/officeDocument/2006/math" xmlns:v="urn:schemas-microsoft-com:vml" xmlns:wp="http://schemas.openxmlformats.org/drawingml/2006/wordprocessingDrawing" xmlns:w10="urn:schemas-microsoft-com:office:word" xmlns:w="http://schemas.openxmlformats.org/wordprocessingml/2006/main" xmlns:wne="http://schemas.microsoft.com/office/word/2006/wordml">
+<w:ftr xmlns:wpc="http://schemas.microsoft.com/office/word/2010/wordprocessingCanvas" xmlns:mo="http://schemas.microsoft.com/office/mac/office/2008/main" xmlns:mc="http://schemas.openxmlformats.org/markup-compatibility/2006" xmlns:mv="urn:schemas-microsoft-com:mac:vml" xmlns:o="urn:schemas-microsoft-com:office:office" xmlns:r="http://schemas.openxmlformats.org/officeDocument/2006/relationships" xmlns:m="http://schemas.openxmlformats.org/officeDocument/2006/math" xmlns:v="urn:schemas-microsoft-com:vml" xmlns:wp14="http://schemas.microsoft.com/office/word/2010/wordprocessingDrawing" xmlns:wp="http://schemas.openxmlformats.org/drawingml/2006/wordprocessingDrawing" xmlns:w10="urn:schemas-microsoft-com:office:word" xmlns:w="http://schemas.openxmlformats.org/wordprocessingml/2006/main" xmlns:w14="http://schemas.microsoft.com/office/word/2010/wordml" xmlns:wpg="http://schemas.microsoft.com/office/word/2010/wordprocessingGroup" xmlns:wpi="http://schemas.microsoft.com/office/word/2010/wordprocessingInk" xmlns:wne="http://schemas.microsoft.com/office/word/2006/wordml" xmlns:wps="http://schemas.microsoft.com/office/word/2010/wordprocessingShape" mc:Ignorable="w14 wp14">
   <w:p>
     <w:pPr>
       <w:pStyle w:val="Footer"/>
@@ -2081,7 +1630,7 @@
       <w:rPr>
         <w:noProof/>
       </w:rPr>
-      <w:t>2</w:t>
+      <w:t>4</w:t>
     </w:r>
     <w:r>
       <w:rPr>
@@ -2092,14 +1641,27 @@
     <w:r>
       <w:t xml:space="preserve"> of </w:t>
     </w:r>
-    <w:fldSimple w:instr=" SECTIONPAGES   \* MERGEFORMAT ">
-      <w:r>
-        <w:rPr>
-          <w:noProof/>
-        </w:rPr>
-        <w:t>4</w:t>
-      </w:r>
-    </w:fldSimple>
+    <w:r>
+      <w:fldChar w:fldCharType="begin"/>
+    </w:r>
+    <w:r>
+      <w:instrText xml:space="preserve"> SECTIONPAGES   \* MERGEFORMAT </w:instrText>
+    </w:r>
+    <w:r>
+      <w:fldChar w:fldCharType="separate"/>
+    </w:r>
+    <w:r>
+      <w:rPr>
+        <w:noProof/>
+      </w:rPr>
+      <w:t>4</w:t>
+    </w:r>
+    <w:r>
+      <w:rPr>
+        <w:noProof/>
+      </w:rPr>
+      <w:fldChar w:fldCharType="end"/>
+    </w:r>
     <w:r>
       <w:tab/>
     </w:r>
@@ -2108,7 +1670,7 @@
 </file>
 
 <file path=word/footnotes.xml><?xml version="1.0" encoding="utf-8"?>
-<w:footnotes xmlns:ve="http://schemas.openxmlformats.org/markup-compatibility/2006" xmlns:o="urn:schemas-microsoft-com:office:office" xmlns:r="http://schemas.openxmlformats.org/officeDocument/2006/relationships" xmlns:m="http://schemas.openxmlformats.org/officeDocument/2006/math" xmlns:v="urn:schemas-microsoft-com:vml" xmlns:wp="http://schemas.openxmlformats.org/drawingml/2006/wordprocessingDrawing" xmlns:w10="urn:schemas-microsoft-com:office:word" xmlns:w="http://schemas.openxmlformats.org/wordprocessingml/2006/main" xmlns:wne="http://schemas.microsoft.com/office/word/2006/wordml">
+<w:footnotes xmlns:wpc="http://schemas.microsoft.com/office/word/2010/wordprocessingCanvas" xmlns:mo="http://schemas.microsoft.com/office/mac/office/2008/main" xmlns:mc="http://schemas.openxmlformats.org/markup-compatibility/2006" xmlns:mv="urn:schemas-microsoft-com:mac:vml" xmlns:o="urn:schemas-microsoft-com:office:office" xmlns:r="http://schemas.openxmlformats.org/officeDocument/2006/relationships" xmlns:m="http://schemas.openxmlformats.org/officeDocument/2006/math" xmlns:v="urn:schemas-microsoft-com:vml" xmlns:wp14="http://schemas.microsoft.com/office/word/2010/wordprocessingDrawing" xmlns:wp="http://schemas.openxmlformats.org/drawingml/2006/wordprocessingDrawing" xmlns:w10="urn:schemas-microsoft-com:office:word" xmlns:w="http://schemas.openxmlformats.org/wordprocessingml/2006/main" xmlns:w14="http://schemas.microsoft.com/office/word/2010/wordml" xmlns:wpg="http://schemas.microsoft.com/office/word/2010/wordprocessingGroup" xmlns:wpi="http://schemas.microsoft.com/office/word/2010/wordprocessingInk" xmlns:wne="http://schemas.microsoft.com/office/word/2006/wordml" xmlns:wps="http://schemas.microsoft.com/office/word/2010/wordprocessingShape" mc:Ignorable="w14 wp14">
   <w:footnote w:type="separator" w:id="-1">
     <w:p>
       <w:pPr>
@@ -2133,7 +1695,7 @@
 </file>
 
 <file path=word/header1.xml><?xml version="1.0" encoding="utf-8"?>
-<w:hdr xmlns:ve="http://schemas.openxmlformats.org/markup-compatibility/2006" xmlns:o="urn:schemas-microsoft-com:office:office" xmlns:r="http://schemas.openxmlformats.org/officeDocument/2006/relationships" xmlns:m="http://schemas.openxmlformats.org/officeDocument/2006/math" xmlns:v="urn:schemas-microsoft-com:vml" xmlns:wp="http://schemas.openxmlformats.org/drawingml/2006/wordprocessingDrawing" xmlns:w10="urn:schemas-microsoft-com:office:word" xmlns:w="http://schemas.openxmlformats.org/wordprocessingml/2006/main" xmlns:wne="http://schemas.microsoft.com/office/word/2006/wordml">
+<w:hdr xmlns:wpc="http://schemas.microsoft.com/office/word/2010/wordprocessingCanvas" xmlns:mo="http://schemas.microsoft.com/office/mac/office/2008/main" xmlns:mc="http://schemas.openxmlformats.org/markup-compatibility/2006" xmlns:mv="urn:schemas-microsoft-com:mac:vml" xmlns:o="urn:schemas-microsoft-com:office:office" xmlns:r="http://schemas.openxmlformats.org/officeDocument/2006/relationships" xmlns:m="http://schemas.openxmlformats.org/officeDocument/2006/math" xmlns:v="urn:schemas-microsoft-com:vml" xmlns:wp14="http://schemas.microsoft.com/office/word/2010/wordprocessingDrawing" xmlns:wp="http://schemas.openxmlformats.org/drawingml/2006/wordprocessingDrawing" xmlns:w10="urn:schemas-microsoft-com:office:word" xmlns:w="http://schemas.openxmlformats.org/wordprocessingml/2006/main" xmlns:w14="http://schemas.microsoft.com/office/word/2010/wordml" xmlns:wpg="http://schemas.microsoft.com/office/word/2010/wordprocessingGroup" xmlns:wpi="http://schemas.microsoft.com/office/word/2010/wordprocessingInk" xmlns:wne="http://schemas.microsoft.com/office/word/2006/wordml" xmlns:wps="http://schemas.microsoft.com/office/word/2010/wordprocessingShape" mc:Ignorable="w14 wp14">
   <w:p>
     <w:pPr>
       <w:pStyle w:val="Heading1"/>
@@ -2155,7 +1717,7 @@
 </file>
 
 <file path=word/numbering.xml><?xml version="1.0" encoding="utf-8"?>
-<w:numbering xmlns:ve="http://schemas.openxmlformats.org/markup-compatibility/2006" xmlns:o="urn:schemas-microsoft-com:office:office" xmlns:r="http://schemas.openxmlformats.org/officeDocument/2006/relationships" xmlns:m="http://schemas.openxmlformats.org/officeDocument/2006/math" xmlns:v="urn:schemas-microsoft-com:vml" xmlns:wp="http://schemas.openxmlformats.org/drawingml/2006/wordprocessingDrawing" xmlns:w10="urn:schemas-microsoft-com:office:word" xmlns:w="http://schemas.openxmlformats.org/wordprocessingml/2006/main" xmlns:wne="http://schemas.microsoft.com/office/word/2006/wordml">
+<w:numbering xmlns:wpc="http://schemas.microsoft.com/office/word/2010/wordprocessingCanvas" xmlns:mo="http://schemas.microsoft.com/office/mac/office/2008/main" xmlns:mc="http://schemas.openxmlformats.org/markup-compatibility/2006" xmlns:mv="urn:schemas-microsoft-com:mac:vml" xmlns:o="urn:schemas-microsoft-com:office:office" xmlns:r="http://schemas.openxmlformats.org/officeDocument/2006/relationships" xmlns:m="http://schemas.openxmlformats.org/officeDocument/2006/math" xmlns:v="urn:schemas-microsoft-com:vml" xmlns:wp14="http://schemas.microsoft.com/office/word/2010/wordprocessingDrawing" xmlns:wp="http://schemas.openxmlformats.org/drawingml/2006/wordprocessingDrawing" xmlns:w10="urn:schemas-microsoft-com:office:word" xmlns:w="http://schemas.openxmlformats.org/wordprocessingml/2006/main" xmlns:w14="http://schemas.microsoft.com/office/word/2010/wordml" xmlns:wpg="http://schemas.microsoft.com/office/word/2010/wordprocessingGroup" xmlns:wpi="http://schemas.microsoft.com/office/word/2010/wordprocessingInk" xmlns:wne="http://schemas.microsoft.com/office/word/2006/wordml" xmlns:wps="http://schemas.microsoft.com/office/word/2010/wordprocessingShape" mc:Ignorable="w14 wp14">
   <w:abstractNum w:abstractNumId="0">
     <w:nsid w:val="03377AC0"/>
     <w:multiLevelType w:val="hybridMultilevel"/>
@@ -3315,7 +2877,7 @@
 </file>
 
 <file path=word/styles.xml><?xml version="1.0" encoding="utf-8"?>
-<w:styles xmlns:r="http://schemas.openxmlformats.org/officeDocument/2006/relationships" xmlns:w="http://schemas.openxmlformats.org/wordprocessingml/2006/main">
+<w:styles xmlns:mc="http://schemas.openxmlformats.org/markup-compatibility/2006" xmlns:r="http://schemas.openxmlformats.org/officeDocument/2006/relationships" xmlns:w="http://schemas.openxmlformats.org/wordprocessingml/2006/main" xmlns:w14="http://schemas.microsoft.com/office/word/2010/wordml" mc:Ignorable="w14">
   <w:docDefaults>
     <w:rPrDefault>
       <w:rPr>
@@ -3331,7 +2893,7 @@
       </w:pPr>
     </w:pPrDefault>
   </w:docDefaults>
-  <w:latentStyles w:defLockedState="0" w:defUIPriority="99" w:defSemiHidden="1" w:defUnhideWhenUsed="1" w:defQFormat="0" w:count="267">
+  <w:latentStyles w:defLockedState="0" w:defUIPriority="99" w:defSemiHidden="1" w:defUnhideWhenUsed="1" w:defQFormat="0" w:count="276">
     <w:lsdException w:name="Normal" w:semiHidden="0" w:uiPriority="0" w:unhideWhenUsed="0" w:qFormat="1"/>
     <w:lsdException w:name="heading 1" w:semiHidden="0" w:uiPriority="9" w:unhideWhenUsed="0" w:qFormat="1"/>
     <w:lsdException w:name="heading 2" w:uiPriority="9" w:qFormat="1"/>
@@ -3533,7 +3095,6 @@
     <w:uiPriority w:val="99"/>
     <w:semiHidden/>
     <w:unhideWhenUsed/>
-    <w:qFormat/>
     <w:tblPr>
       <w:tblInd w:w="0" w:type="dxa"/>
       <w:tblCellMar>

</xml_diff>